<commit_message>
Try to fix color issue with logo 1, but can't.
</commit_message>
<xml_diff>
--- a/images/logo_doc.docx
+++ b/images/logo_doc.docx
@@ -8,18 +8,18 @@
           <w:noProof/>
         </w:rPr>
         <w:drawing>
-          <wp:anchor distT="0" distB="0" distL="114300" distR="114300" simplePos="0" relativeHeight="251659264" behindDoc="0" locked="0" layoutInCell="1" allowOverlap="1" wp14:anchorId="76D63766" wp14:editId="003E1339">
+          <wp:anchor distT="0" distB="0" distL="114300" distR="114300" simplePos="0" relativeHeight="251658240" behindDoc="0" locked="0" layoutInCell="1" allowOverlap="1" wp14:anchorId="2C9D5700" wp14:editId="70E520B9">
             <wp:simplePos x="0" y="0"/>
             <wp:positionH relativeFrom="column">
-              <wp:posOffset>-347466</wp:posOffset>
+              <wp:posOffset>43180</wp:posOffset>
             </wp:positionH>
             <wp:positionV relativeFrom="paragraph">
-              <wp:posOffset>163442</wp:posOffset>
+              <wp:posOffset>81837</wp:posOffset>
             </wp:positionV>
-            <wp:extent cx="1474525" cy="1474525"/>
-            <wp:effectExtent l="228600" t="228600" r="220980" b="220980"/>
+            <wp:extent cx="1300095" cy="1710409"/>
+            <wp:effectExtent l="0" t="0" r="0" b="4445"/>
             <wp:wrapNone/>
-            <wp:docPr id="663237559" name="Picture 3"/>
+            <wp:docPr id="1754836075" name="Picture 4"/>
             <wp:cNvGraphicFramePr>
               <a:graphicFrameLocks xmlns:a="http://schemas.openxmlformats.org/drawingml/2006/main" noChangeAspect="1"/>
             </wp:cNvGraphicFramePr>
@@ -27,11 +27,11 @@
               <a:graphicData uri="http://schemas.openxmlformats.org/drawingml/2006/picture">
                 <pic:pic xmlns:pic="http://schemas.openxmlformats.org/drawingml/2006/picture">
                   <pic:nvPicPr>
-                    <pic:cNvPr id="663237559" name="Picture 663237559"/>
+                    <pic:cNvPr id="1754836075" name="Picture 1754836075"/>
                     <pic:cNvPicPr/>
                   </pic:nvPicPr>
                   <pic:blipFill>
-                    <a:blip r:embed="rId4" cstate="print">
+                    <a:blip r:embed="rId4">
                       <a:extLst>
                         <a:ext uri="{28A0092B-C50C-407E-A947-70E740481C1C}">
                           <a14:useLocalDpi xmlns:a14="http://schemas.microsoft.com/office/drawing/2010/main" val="0"/>
@@ -45,23 +45,11 @@
                   <pic:spPr>
                     <a:xfrm>
                       <a:off x="0" y="0"/>
-                      <a:ext cx="1474525" cy="1474525"/>
+                      <a:ext cx="1300095" cy="1710409"/>
                     </a:xfrm>
                     <a:prstGeom prst="rect">
                       <a:avLst/>
                     </a:prstGeom>
-                    <a:ln w="228600" cap="sq" cmpd="thickThin">
-                      <a:solidFill>
-                        <a:srgbClr val="000000"/>
-                      </a:solidFill>
-                      <a:prstDash val="solid"/>
-                      <a:miter lim="800000"/>
-                    </a:ln>
-                    <a:effectLst>
-                      <a:innerShdw blurRad="76200">
-                        <a:srgbClr val="000000"/>
-                      </a:innerShdw>
-                    </a:effectLst>
                   </pic:spPr>
                 </pic:pic>
               </a:graphicData>
@@ -82,7 +70,7 @@
         <mc:AlternateContent>
           <mc:Choice Requires="wps">
             <w:drawing>
-              <wp:anchor distT="0" distB="0" distL="114300" distR="114300" simplePos="0" relativeHeight="251657215" behindDoc="1" locked="0" layoutInCell="1" allowOverlap="1" wp14:anchorId="1B08AED8" wp14:editId="71F4C61E">
+              <wp:anchor distT="0" distB="0" distL="114300" distR="114300" simplePos="0" relativeHeight="251657215" behindDoc="1" locked="0" layoutInCell="1" allowOverlap="1" wp14:anchorId="1B08AED8" wp14:editId="43E64AD8">
                 <wp:simplePos x="0" y="0"/>
                 <wp:positionH relativeFrom="column">
                   <wp:posOffset>-914400</wp:posOffset>
@@ -141,7 +129,7 @@
           </mc:Choice>
           <mc:Fallback>
             <w:pict>
-              <v:rect w14:anchorId="3896C8C4" id="Rectangle 2" o:spid="_x0000_s1026" style="position:absolute;margin-left:-1in;margin-top:-71.25pt;width:612.75pt;height:436.5pt;z-index:-251659265;visibility:visible;mso-wrap-style:square;mso-wrap-distance-left:9pt;mso-wrap-distance-top:0;mso-wrap-distance-right:9pt;mso-wrap-distance-bottom:0;mso-position-horizontal:absolute;mso-position-horizontal-relative:text;mso-position-vertical:absolute;mso-position-vertical-relative:text;v-text-anchor:middle" o:gfxdata="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" fillcolor="#203864" strokecolor="black [480]" strokeweight="1pt"/>
+              <v:rect w14:anchorId="02BB02CC" id="Rectangle 2" o:spid="_x0000_s1026" style="position:absolute;margin-left:-1in;margin-top:-71.25pt;width:612.75pt;height:436.5pt;z-index:-251659265;visibility:visible;mso-wrap-style:square;mso-wrap-distance-left:9pt;mso-wrap-distance-top:0;mso-wrap-distance-right:9pt;mso-wrap-distance-bottom:0;mso-position-horizontal:absolute;mso-position-horizontal-relative:text;mso-position-vertical:absolute;mso-position-vertical-relative:text;v-text-anchor:middle" o:gfxdata="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" fillcolor="#203864" strokecolor="black [480]" strokeweight="1pt"/>
             </w:pict>
           </mc:Fallback>
         </mc:AlternateContent>

</xml_diff>